<commit_message>
Added to lesson plan
</commit_message>
<xml_diff>
--- a/LessonPlans/CS296N-LP-WK07D1-W17-Forms+TagHelpers.docx
+++ b/LessonPlans/CS296N-LP-WK07D1-W17-Forms+TagHelpers.docx
@@ -874,15 +874,16 @@
         <w:spacing w:line="240" w:lineRule="auto"/>
       </w:pPr>
       <w:r>
-        <w:t xml:space="preserve">Example </w:t>
-      </w:r>
-      <w:proofErr w:type="spellStart"/>
-      <w:r>
-        <w:t>TagHelper</w:t>
-      </w:r>
-      <w:proofErr w:type="spellEnd"/>
-      <w:r>
-        <w:t xml:space="preserve"> class definition:</w:t>
+        <w:t xml:space="preserve">Example TagHelper </w:t>
+      </w:r>
+      <w:r>
+        <w:rPr>
+          <w:u w:val="single"/>
+        </w:rPr>
+        <w:t>class definition</w:t>
+      </w:r>
+      <w:r>
+        <w:t>:</w:t>
       </w:r>
     </w:p>
     <w:p>
@@ -893,70 +894,31 @@
         <w:adjustRightInd w:val="0"/>
         <w:spacing w:after="0" w:line="240" w:lineRule="auto"/>
         <w:rPr>
-          <w:rFonts w:ascii="Times New Roman" w:hAnsi="Times New Roman"/>
+          <w:rFonts w:ascii="Courier" w:hAnsi="Courier"/>
           <w:sz w:val="24"/>
           <w:szCs w:val="24"/>
         </w:rPr>
       </w:pPr>
       <w:r>
         <w:rPr>
-          <w:rFonts w:ascii="Times New Roman" w:hAnsi="Times New Roman"/>
+          <w:rFonts w:ascii="Courier" w:hAnsi="Courier"/>
           <w:sz w:val="24"/>
           <w:szCs w:val="24"/>
         </w:rPr>
-        <w:t>pu</w:t>
-      </w:r>
-      <w:bookmarkStart w:id="0" w:name="_GoBack"/>
-      <w:bookmarkEnd w:id="0"/>
+        <w:t xml:space="preserve">public class ButtonTagHelper : </w:t>
+      </w:r>
       <w:r>
         <w:rPr>
-          <w:rFonts w:ascii="Times New Roman" w:hAnsi="Times New Roman"/>
+          <w:rFonts w:ascii="Courier" w:hAnsi="Courier"/>
           <w:sz w:val="24"/>
           <w:szCs w:val="24"/>
-        </w:rPr>
-        <w:t xml:space="preserve">blic class </w:t>
-      </w:r>
-      <w:proofErr w:type="spellStart"/>
-      <w:proofErr w:type="gramStart"/>
-      <w:r>
-        <w:rPr>
-          <w:rFonts w:ascii="Times New Roman" w:hAnsi="Times New Roman"/>
-          <w:sz w:val="24"/>
-          <w:szCs w:val="24"/>
-        </w:rPr>
-        <w:t>ButtonTagHelper</w:t>
-      </w:r>
-      <w:proofErr w:type="spellEnd"/>
-      <w:r>
-        <w:rPr>
-          <w:rFonts w:ascii="Times New Roman" w:hAnsi="Times New Roman"/>
-          <w:sz w:val="24"/>
-          <w:szCs w:val="24"/>
-        </w:rPr>
-        <w:t xml:space="preserve"> :</w:t>
-      </w:r>
-      <w:proofErr w:type="gramEnd"/>
-      <w:r>
-        <w:rPr>
-          <w:rFonts w:ascii="Times New Roman" w:hAnsi="Times New Roman"/>
-          <w:sz w:val="24"/>
-          <w:szCs w:val="24"/>
-        </w:rPr>
-        <w:t xml:space="preserve"> </w:t>
-      </w:r>
-      <w:proofErr w:type="spellStart"/>
-      <w:r>
-        <w:rPr>
-          <w:rFonts w:ascii="Times New Roman" w:hAnsi="Times New Roman"/>
-          <w:sz w:val="24"/>
-          <w:szCs w:val="24"/>
+          <w:highlight w:val="cyan"/>
         </w:rPr>
         <w:t>TagHelper</w:t>
       </w:r>
-      <w:proofErr w:type="spellEnd"/>
       <w:r>
         <w:rPr>
-          <w:rFonts w:ascii="Times New Roman" w:hAnsi="Times New Roman"/>
+          <w:rFonts w:ascii="Courier" w:hAnsi="Courier"/>
           <w:sz w:val="24"/>
           <w:szCs w:val="24"/>
         </w:rPr>
@@ -971,14 +933,14 @@
         <w:adjustRightInd w:val="0"/>
         <w:spacing w:after="0" w:line="240" w:lineRule="auto"/>
         <w:rPr>
-          <w:rFonts w:ascii="Times New Roman" w:hAnsi="Times New Roman"/>
+          <w:rFonts w:ascii="Courier" w:hAnsi="Courier"/>
           <w:sz w:val="24"/>
           <w:szCs w:val="24"/>
         </w:rPr>
       </w:pPr>
       <w:r>
         <w:rPr>
-          <w:rFonts w:ascii="Times New Roman" w:hAnsi="Times New Roman"/>
+          <w:rFonts w:ascii="Courier" w:hAnsi="Courier"/>
           <w:sz w:val="24"/>
           <w:szCs w:val="24"/>
         </w:rPr>
@@ -994,46 +956,18 @@
         <w:spacing w:after="0" w:line="240" w:lineRule="auto"/>
         <w:ind w:firstLine="720"/>
         <w:rPr>
-          <w:rFonts w:ascii="Times New Roman" w:hAnsi="Times New Roman"/>
+          <w:rFonts w:ascii="Courier" w:hAnsi="Courier"/>
           <w:sz w:val="24"/>
           <w:szCs w:val="24"/>
         </w:rPr>
       </w:pPr>
-      <w:proofErr w:type="gramStart"/>
       <w:r>
         <w:rPr>
-          <w:rFonts w:ascii="Times New Roman" w:hAnsi="Times New Roman"/>
+          <w:rFonts w:ascii="Courier" w:hAnsi="Courier"/>
           <w:sz w:val="24"/>
           <w:szCs w:val="24"/>
         </w:rPr>
-        <w:t>public</w:t>
-      </w:r>
-      <w:proofErr w:type="gramEnd"/>
-      <w:r>
-        <w:rPr>
-          <w:rFonts w:ascii="Times New Roman" w:hAnsi="Times New Roman"/>
-          <w:sz w:val="24"/>
-          <w:szCs w:val="24"/>
-        </w:rPr>
-        <w:t xml:space="preserve"> string </w:t>
-      </w:r>
-      <w:proofErr w:type="spellStart"/>
-      <w:r>
-        <w:rPr>
-          <w:rFonts w:ascii="Times New Roman" w:hAnsi="Times New Roman"/>
-          <w:sz w:val="24"/>
-          <w:szCs w:val="24"/>
-        </w:rPr>
-        <w:t>BsButtonColor</w:t>
-      </w:r>
-      <w:proofErr w:type="spellEnd"/>
-      <w:r>
-        <w:rPr>
-          <w:rFonts w:ascii="Times New Roman" w:hAnsi="Times New Roman"/>
-          <w:sz w:val="24"/>
-          <w:szCs w:val="24"/>
-        </w:rPr>
-        <w:t xml:space="preserve"> { get; set; }</w:t>
+        <w:t>public string BsButtonColor { get; set; }</w:t>
       </w:r>
     </w:p>
     <w:p>
@@ -1045,72 +979,52 @@
         <w:spacing w:after="0" w:line="240" w:lineRule="auto"/>
         <w:ind w:firstLine="720"/>
         <w:rPr>
-          <w:rFonts w:ascii="Times New Roman" w:hAnsi="Times New Roman"/>
+          <w:rFonts w:ascii="Courier" w:hAnsi="Courier"/>
           <w:sz w:val="24"/>
           <w:szCs w:val="24"/>
         </w:rPr>
       </w:pPr>
-      <w:proofErr w:type="gramStart"/>
       <w:r>
         <w:rPr>
-          <w:rFonts w:ascii="Times New Roman" w:hAnsi="Times New Roman"/>
+          <w:rFonts w:ascii="Courier" w:hAnsi="Courier"/>
           <w:sz w:val="24"/>
           <w:szCs w:val="24"/>
         </w:rPr>
-        <w:t>public</w:t>
-      </w:r>
-      <w:proofErr w:type="gramEnd"/>
+        <w:t xml:space="preserve">public override void </w:t>
+      </w:r>
       <w:r>
         <w:rPr>
-          <w:rFonts w:ascii="Times New Roman" w:hAnsi="Times New Roman"/>
+          <w:rFonts w:ascii="Courier" w:hAnsi="Courier"/>
+          <w:sz w:val="24"/>
+          <w:szCs w:val="24"/>
+          <w:highlight w:val="cyan"/>
+        </w:rPr>
+        <w:t>Process</w:t>
+      </w:r>
+      <w:r>
+        <w:rPr>
+          <w:rFonts w:ascii="Courier" w:hAnsi="Courier"/>
           <w:sz w:val="24"/>
           <w:szCs w:val="24"/>
         </w:rPr>
-        <w:t xml:space="preserve"> override void Process(</w:t>
-      </w:r>
-      <w:proofErr w:type="spellStart"/>
+        <w:t>(</w:t>
+      </w:r>
       <w:r>
         <w:rPr>
-          <w:rFonts w:ascii="Times New Roman" w:hAnsi="Times New Roman"/>
+          <w:rFonts w:ascii="Courier" w:hAnsi="Courier"/>
+          <w:sz w:val="24"/>
+          <w:szCs w:val="24"/>
+          <w:highlight w:val="cyan"/>
+        </w:rPr>
+        <w:t>TagHelperContext</w:t>
+      </w:r>
+      <w:r>
+        <w:rPr>
+          <w:rFonts w:ascii="Courier" w:hAnsi="Courier"/>
           <w:sz w:val="24"/>
           <w:szCs w:val="24"/>
         </w:rPr>
-        <w:t>TagHelperContext</w:t>
-      </w:r>
-      <w:proofErr w:type="spellEnd"/>
-      <w:r>
-        <w:rPr>
-          <w:rFonts w:ascii="Times New Roman" w:hAnsi="Times New Roman"/>
-          <w:sz w:val="24"/>
-          <w:szCs w:val="24"/>
-        </w:rPr>
-        <w:t xml:space="preserve"> context,</w:t>
-      </w:r>
-      <w:r>
-        <w:rPr>
-          <w:rFonts w:ascii="Times New Roman" w:hAnsi="Times New Roman"/>
-          <w:sz w:val="24"/>
-          <w:szCs w:val="24"/>
-        </w:rPr>
-        <w:t xml:space="preserve"> </w:t>
-      </w:r>
-      <w:proofErr w:type="spellStart"/>
-      <w:r>
-        <w:rPr>
-          <w:rFonts w:ascii="Times New Roman" w:hAnsi="Times New Roman"/>
-          <w:sz w:val="24"/>
-          <w:szCs w:val="24"/>
-        </w:rPr>
-        <w:t>TagHelperOutput</w:t>
-      </w:r>
-      <w:proofErr w:type="spellEnd"/>
-      <w:r>
-        <w:rPr>
-          <w:rFonts w:ascii="Times New Roman" w:hAnsi="Times New Roman"/>
-          <w:sz w:val="24"/>
-          <w:szCs w:val="24"/>
-        </w:rPr>
-        <w:t xml:space="preserve"> output) </w:t>
+        <w:t xml:space="preserve"> context, TagHelperOutput output) </w:t>
       </w:r>
     </w:p>
     <w:p>
@@ -1122,14 +1036,14 @@
         <w:spacing w:after="0" w:line="240" w:lineRule="auto"/>
         <w:ind w:firstLine="720"/>
         <w:rPr>
-          <w:rFonts w:ascii="Times New Roman" w:hAnsi="Times New Roman"/>
+          <w:rFonts w:ascii="Courier" w:hAnsi="Courier"/>
           <w:sz w:val="24"/>
           <w:szCs w:val="24"/>
         </w:rPr>
       </w:pPr>
       <w:r>
         <w:rPr>
-          <w:rFonts w:ascii="Times New Roman" w:hAnsi="Times New Roman"/>
+          <w:rFonts w:ascii="Courier" w:hAnsi="Courier"/>
           <w:sz w:val="24"/>
           <w:szCs w:val="24"/>
         </w:rPr>
@@ -1145,106 +1059,51 @@
         <w:spacing w:after="0" w:line="240" w:lineRule="auto"/>
         <w:ind w:firstLine="1440"/>
         <w:rPr>
-          <w:rFonts w:ascii="Times New Roman" w:hAnsi="Times New Roman"/>
+          <w:rFonts w:ascii="Courier" w:hAnsi="Courier"/>
           <w:sz w:val="24"/>
           <w:szCs w:val="24"/>
         </w:rPr>
       </w:pPr>
-      <w:proofErr w:type="spellStart"/>
-      <w:proofErr w:type="gramStart"/>
       <w:r>
         <w:rPr>
-          <w:rFonts w:ascii="Times New Roman" w:hAnsi="Times New Roman"/>
+          <w:rFonts w:ascii="Courier" w:hAnsi="Courier"/>
           <w:sz w:val="24"/>
           <w:szCs w:val="24"/>
         </w:rPr>
-        <w:t>output.Attributes.SetAttribute</w:t>
-      </w:r>
-      <w:proofErr w:type="spellEnd"/>
-      <w:proofErr w:type="gramEnd"/>
-      <w:r>
+        <w:t>output.Attributes.SetAttribute("class", $"btn btn-{BsButtonColor}");</w:t>
+      </w:r>
+    </w:p>
+    <w:p>
+      <w:pPr>
+        <w:spacing w:after="0" w:line="240" w:lineRule="auto"/>
         <w:rPr>
-          <w:rFonts w:ascii="Times New Roman" w:hAnsi="Times New Roman"/>
+          <w:rFonts w:ascii="Courier" w:hAnsi="Courier"/>
           <w:sz w:val="24"/>
           <w:szCs w:val="24"/>
         </w:rPr>
-        <w:t>("class", $"</w:t>
-      </w:r>
-      <w:proofErr w:type="spellStart"/>
+      </w:pPr>
       <w:r>
         <w:rPr>
-          <w:rFonts w:ascii="Times New Roman" w:hAnsi="Times New Roman"/>
-          <w:sz w:val="24"/>
-          <w:szCs w:val="24"/>
-        </w:rPr>
-        <w:t>btn</w:t>
-      </w:r>
-      <w:proofErr w:type="spellEnd"/>
-      <w:r>
-        <w:rPr>
-          <w:rFonts w:ascii="Times New Roman" w:hAnsi="Times New Roman"/>
-          <w:sz w:val="24"/>
-          <w:szCs w:val="24"/>
-        </w:rPr>
-        <w:t xml:space="preserve"> </w:t>
-      </w:r>
-      <w:proofErr w:type="spellStart"/>
-      <w:r>
-        <w:rPr>
-          <w:rFonts w:ascii="Times New Roman" w:hAnsi="Times New Roman"/>
-          <w:sz w:val="24"/>
-          <w:szCs w:val="24"/>
-        </w:rPr>
-        <w:t>btn</w:t>
-      </w:r>
-      <w:proofErr w:type="spellEnd"/>
-      <w:r>
-        <w:rPr>
-          <w:rFonts w:ascii="Times New Roman" w:hAnsi="Times New Roman"/>
-          <w:sz w:val="24"/>
-          <w:szCs w:val="24"/>
-        </w:rPr>
-        <w:t>-{</w:t>
-      </w:r>
-      <w:proofErr w:type="spellStart"/>
-      <w:r>
-        <w:rPr>
-          <w:rFonts w:ascii="Times New Roman" w:hAnsi="Times New Roman"/>
-          <w:sz w:val="24"/>
-          <w:szCs w:val="24"/>
-        </w:rPr>
-        <w:t>BsButtonColor</w:t>
-      </w:r>
-      <w:proofErr w:type="spellEnd"/>
-      <w:r>
-        <w:rPr>
-          <w:rFonts w:ascii="Times New Roman" w:hAnsi="Times New Roman"/>
-          <w:sz w:val="24"/>
-          <w:szCs w:val="24"/>
-        </w:rPr>
-        <w:t>}");</w:t>
-      </w:r>
-    </w:p>
-    <w:p>
-      <w:pPr>
-        <w:spacing w:after="0" w:line="240" w:lineRule="auto"/>
-        <w:rPr>
-          <w:rFonts w:ascii="Times New Roman" w:hAnsi="Times New Roman"/>
-          <w:sz w:val="24"/>
-          <w:szCs w:val="24"/>
-        </w:rPr>
-      </w:pPr>
-      <w:r>
-        <w:rPr>
-          <w:rFonts w:ascii="Times New Roman" w:hAnsi="Times New Roman"/>
+          <w:rFonts w:ascii="Courier" w:hAnsi="Courier"/>
           <w:sz w:val="24"/>
           <w:szCs w:val="24"/>
         </w:rPr>
         <w:tab/>
-      </w:r>
-      <w:r>
+        <w:t>}</w:t>
+      </w:r>
+    </w:p>
+    <w:p>
+      <w:pPr>
+        <w:spacing w:line="240" w:lineRule="auto"/>
         <w:rPr>
-          <w:rFonts w:ascii="Times New Roman" w:hAnsi="Times New Roman"/>
+          <w:rFonts w:ascii="Courier" w:hAnsi="Courier"/>
+          <w:sz w:val="24"/>
+          <w:szCs w:val="24"/>
+        </w:rPr>
+      </w:pPr>
+      <w:r>
+        <w:rPr>
+          <w:rFonts w:ascii="Courier" w:hAnsi="Courier"/>
           <w:sz w:val="24"/>
           <w:szCs w:val="24"/>
         </w:rPr>
@@ -1265,9 +1124,211 @@
           <w:rFonts w:ascii="Times New Roman" w:hAnsi="Times New Roman"/>
           <w:sz w:val="24"/>
           <w:szCs w:val="24"/>
+          <w:highlight w:val="cyan"/>
         </w:rPr>
-        <w:t>}</w:t>
-      </w:r>
+        <w:t>TagHelperContext</w:t>
+      </w:r>
+      <w:r>
+        <w:rPr>
+          <w:rFonts w:ascii="Times New Roman" w:hAnsi="Times New Roman"/>
+          <w:sz w:val="24"/>
+          <w:szCs w:val="24"/>
+        </w:rPr>
+        <w:t>: Provides information about the HTML element. It has these properties:</w:t>
+      </w:r>
+    </w:p>
+    <w:p>
+      <w:pPr>
+        <w:pStyle w:val="ListParagraph"/>
+        <w:numPr>
+          <w:ilvl w:val="0"/>
+          <w:numId w:val="32"/>
+        </w:numPr>
+        <w:spacing w:line="240" w:lineRule="auto"/>
+        <w:rPr>
+          <w:rFonts w:asciiTheme="minorHAnsi" w:hAnsiTheme="minorHAnsi"/>
+          <w:sz w:val="24"/>
+          <w:szCs w:val="24"/>
+        </w:rPr>
+      </w:pPr>
+      <w:proofErr w:type="spellStart"/>
+      <w:r>
+        <w:rPr>
+          <w:rFonts w:asciiTheme="minorHAnsi" w:hAnsiTheme="minorHAnsi"/>
+          <w:sz w:val="24"/>
+          <w:szCs w:val="24"/>
+        </w:rPr>
+        <w:t>AllAtributes</w:t>
+      </w:r>
+      <w:proofErr w:type="spellEnd"/>
+      <w:r>
+        <w:rPr>
+          <w:rFonts w:asciiTheme="minorHAnsi" w:hAnsiTheme="minorHAnsi"/>
+          <w:sz w:val="24"/>
+          <w:szCs w:val="24"/>
+        </w:rPr>
+        <w:t xml:space="preserve">: </w:t>
+      </w:r>
+      <w:r>
+        <w:rPr>
+          <w:rFonts w:asciiTheme="minorHAnsi" w:hAnsiTheme="minorHAnsi"/>
+          <w:sz w:val="24"/>
+          <w:szCs w:val="24"/>
+        </w:rPr>
+        <w:t>read-only dictionary of attributes applied to the element</w:t>
+      </w:r>
+    </w:p>
+    <w:p>
+      <w:pPr>
+        <w:pStyle w:val="ListParagraph"/>
+        <w:numPr>
+          <w:ilvl w:val="0"/>
+          <w:numId w:val="32"/>
+        </w:numPr>
+        <w:spacing w:line="240" w:lineRule="auto"/>
+        <w:rPr>
+          <w:rFonts w:asciiTheme="minorHAnsi" w:hAnsiTheme="minorHAnsi"/>
+          <w:sz w:val="24"/>
+          <w:szCs w:val="24"/>
+        </w:rPr>
+      </w:pPr>
+      <w:r>
+        <w:rPr>
+          <w:rFonts w:asciiTheme="minorHAnsi" w:hAnsiTheme="minorHAnsi"/>
+          <w:sz w:val="24"/>
+          <w:szCs w:val="24"/>
+        </w:rPr>
+        <w:t xml:space="preserve">Items: a dictionary used for coordinating between </w:t>
+      </w:r>
+      <w:proofErr w:type="spellStart"/>
+      <w:r>
+        <w:rPr>
+          <w:rFonts w:asciiTheme="minorHAnsi" w:hAnsiTheme="minorHAnsi"/>
+          <w:sz w:val="24"/>
+          <w:szCs w:val="24"/>
+        </w:rPr>
+        <w:t>TagHelpers</w:t>
+      </w:r>
+      <w:proofErr w:type="spellEnd"/>
+    </w:p>
+    <w:p>
+      <w:pPr>
+        <w:pStyle w:val="ListParagraph"/>
+        <w:numPr>
+          <w:ilvl w:val="0"/>
+          <w:numId w:val="32"/>
+        </w:numPr>
+        <w:spacing w:line="240" w:lineRule="auto"/>
+        <w:rPr>
+          <w:rFonts w:asciiTheme="minorHAnsi" w:hAnsiTheme="minorHAnsi"/>
+          <w:sz w:val="24"/>
+          <w:szCs w:val="24"/>
+        </w:rPr>
+      </w:pPr>
+      <w:proofErr w:type="spellStart"/>
+      <w:r>
+        <w:rPr>
+          <w:rFonts w:asciiTheme="minorHAnsi" w:hAnsiTheme="minorHAnsi"/>
+          <w:sz w:val="24"/>
+          <w:szCs w:val="24"/>
+        </w:rPr>
+        <w:t>UniqueId</w:t>
+      </w:r>
+      <w:proofErr w:type="spellEnd"/>
+      <w:r>
+        <w:rPr>
+          <w:rFonts w:asciiTheme="minorHAnsi" w:hAnsiTheme="minorHAnsi"/>
+          <w:sz w:val="24"/>
+          <w:szCs w:val="24"/>
+        </w:rPr>
+        <w:t>: the element’s identifier</w:t>
+      </w:r>
+    </w:p>
+    <w:p>
+      <w:pPr>
+        <w:spacing w:line="240" w:lineRule="auto"/>
+        <w:rPr>
+          <w:rFonts w:asciiTheme="minorHAnsi" w:hAnsiTheme="minorHAnsi"/>
+          <w:sz w:val="24"/>
+          <w:szCs w:val="24"/>
+        </w:rPr>
+      </w:pPr>
+      <w:proofErr w:type="gramStart"/>
+      <w:r>
+        <w:rPr>
+          <w:rFonts w:asciiTheme="minorHAnsi" w:hAnsiTheme="minorHAnsi"/>
+          <w:sz w:val="24"/>
+          <w:szCs w:val="24"/>
+        </w:rPr>
+        <w:t>output.Attributes.SetAttribute</w:t>
+      </w:r>
+      <w:proofErr w:type="gramEnd"/>
+      <w:r>
+        <w:rPr>
+          <w:rFonts w:asciiTheme="minorHAnsi" w:hAnsiTheme="minorHAnsi"/>
+          <w:sz w:val="24"/>
+          <w:szCs w:val="24"/>
+        </w:rPr>
+        <w:t xml:space="preserve">: You can set any HTML element’s attribute using a C# version of it’s name: </w:t>
+      </w:r>
+      <w:proofErr w:type="spellStart"/>
+      <w:r>
+        <w:rPr>
+          <w:rFonts w:asciiTheme="minorHAnsi" w:hAnsiTheme="minorHAnsi"/>
+          <w:sz w:val="24"/>
+          <w:szCs w:val="24"/>
+        </w:rPr>
+        <w:t>bs</w:t>
+      </w:r>
+      <w:proofErr w:type="spellEnd"/>
+      <w:r>
+        <w:rPr>
+          <w:rFonts w:asciiTheme="minorHAnsi" w:hAnsiTheme="minorHAnsi"/>
+          <w:sz w:val="24"/>
+          <w:szCs w:val="24"/>
+        </w:rPr>
+        <w:t xml:space="preserve">-button-color, becomes </w:t>
+      </w:r>
+      <w:proofErr w:type="spellStart"/>
+      <w:r>
+        <w:rPr>
+          <w:rFonts w:asciiTheme="minorHAnsi" w:hAnsiTheme="minorHAnsi"/>
+          <w:sz w:val="24"/>
+          <w:szCs w:val="24"/>
+        </w:rPr>
+        <w:t>BSButtonColor</w:t>
+      </w:r>
+      <w:proofErr w:type="spellEnd"/>
+      <w:r>
+        <w:rPr>
+          <w:rFonts w:asciiTheme="minorHAnsi" w:hAnsiTheme="minorHAnsi"/>
+          <w:sz w:val="24"/>
+          <w:szCs w:val="24"/>
+        </w:rPr>
+        <w:t>.</w:t>
+      </w:r>
+    </w:p>
+    <w:p>
+      <w:pPr>
+        <w:spacing w:line="240" w:lineRule="auto"/>
+        <w:rPr>
+          <w:rFonts w:asciiTheme="minorHAnsi" w:hAnsiTheme="minorHAnsi"/>
+          <w:sz w:val="24"/>
+          <w:szCs w:val="24"/>
+        </w:rPr>
+      </w:pPr>
+      <w:bookmarkStart w:id="0" w:name="_GoBack"/>
+      <w:bookmarkEnd w:id="0"/>
+    </w:p>
+    <w:p>
+      <w:pPr>
+        <w:spacing w:line="240" w:lineRule="auto"/>
+        <w:rPr>
+          <w:rFonts w:ascii="Times New Roman" w:hAnsi="Times New Roman"/>
+          <w:sz w:val="24"/>
+          <w:szCs w:val="24"/>
+        </w:rPr>
+      </w:pPr>
     </w:p>
     <w:sectPr>
       <w:headerReference w:type="default" r:id="rId10"/>
@@ -1418,7 +1479,7 @@
   <w:abstractNum w:abstractNumId="0">
     <w:nsid w:val="FFFFFF1D"/>
     <w:multiLevelType w:val="multilevel"/>
-    <w:tmpl w:val="A2028ED0"/>
+    <w:tmpl w:val="5EC4FA22"/>
     <w:lvl w:ilvl="0">
       <w:start w:val="1"/>
       <w:numFmt w:val="bullet"/>
@@ -3858,6 +3919,119 @@
     </w:lvl>
   </w:abstractNum>
   <w:abstractNum w:abstractNumId="21">
+    <w:nsid w:val="439D16F8"/>
+    <w:multiLevelType w:val="hybridMultilevel"/>
+    <w:tmpl w:val="BB5E9F54"/>
+    <w:lvl w:ilvl="0" w:tplc="04090001">
+      <w:start w:val="1"/>
+      <w:numFmt w:val="bullet"/>
+      <w:lvlText w:val=""/>
+      <w:lvlJc w:val="left"/>
+      <w:pPr>
+        <w:ind w:left="720" w:hanging="360"/>
+      </w:pPr>
+      <w:rPr>
+        <w:rFonts w:ascii="Symbol" w:hAnsi="Symbol" w:hint="default"/>
+      </w:rPr>
+    </w:lvl>
+    <w:lvl w:ilvl="1" w:tplc="04090003" w:tentative="1">
+      <w:start w:val="1"/>
+      <w:numFmt w:val="bullet"/>
+      <w:lvlText w:val="o"/>
+      <w:lvlJc w:val="left"/>
+      <w:pPr>
+        <w:ind w:left="1440" w:hanging="360"/>
+      </w:pPr>
+      <w:rPr>
+        <w:rFonts w:ascii="Courier New" w:hAnsi="Courier New" w:cs="Courier New" w:hint="default"/>
+      </w:rPr>
+    </w:lvl>
+    <w:lvl w:ilvl="2" w:tplc="04090005" w:tentative="1">
+      <w:start w:val="1"/>
+      <w:numFmt w:val="bullet"/>
+      <w:lvlText w:val=""/>
+      <w:lvlJc w:val="left"/>
+      <w:pPr>
+        <w:ind w:left="2160" w:hanging="360"/>
+      </w:pPr>
+      <w:rPr>
+        <w:rFonts w:ascii="Wingdings" w:hAnsi="Wingdings" w:hint="default"/>
+      </w:rPr>
+    </w:lvl>
+    <w:lvl w:ilvl="3" w:tplc="04090001" w:tentative="1">
+      <w:start w:val="1"/>
+      <w:numFmt w:val="bullet"/>
+      <w:lvlText w:val=""/>
+      <w:lvlJc w:val="left"/>
+      <w:pPr>
+        <w:ind w:left="2880" w:hanging="360"/>
+      </w:pPr>
+      <w:rPr>
+        <w:rFonts w:ascii="Symbol" w:hAnsi="Symbol" w:hint="default"/>
+      </w:rPr>
+    </w:lvl>
+    <w:lvl w:ilvl="4" w:tplc="04090003" w:tentative="1">
+      <w:start w:val="1"/>
+      <w:numFmt w:val="bullet"/>
+      <w:lvlText w:val="o"/>
+      <w:lvlJc w:val="left"/>
+      <w:pPr>
+        <w:ind w:left="3600" w:hanging="360"/>
+      </w:pPr>
+      <w:rPr>
+        <w:rFonts w:ascii="Courier New" w:hAnsi="Courier New" w:cs="Courier New" w:hint="default"/>
+      </w:rPr>
+    </w:lvl>
+    <w:lvl w:ilvl="5" w:tplc="04090005" w:tentative="1">
+      <w:start w:val="1"/>
+      <w:numFmt w:val="bullet"/>
+      <w:lvlText w:val=""/>
+      <w:lvlJc w:val="left"/>
+      <w:pPr>
+        <w:ind w:left="4320" w:hanging="360"/>
+      </w:pPr>
+      <w:rPr>
+        <w:rFonts w:ascii="Wingdings" w:hAnsi="Wingdings" w:hint="default"/>
+      </w:rPr>
+    </w:lvl>
+    <w:lvl w:ilvl="6" w:tplc="04090001" w:tentative="1">
+      <w:start w:val="1"/>
+      <w:numFmt w:val="bullet"/>
+      <w:lvlText w:val=""/>
+      <w:lvlJc w:val="left"/>
+      <w:pPr>
+        <w:ind w:left="5040" w:hanging="360"/>
+      </w:pPr>
+      <w:rPr>
+        <w:rFonts w:ascii="Symbol" w:hAnsi="Symbol" w:hint="default"/>
+      </w:rPr>
+    </w:lvl>
+    <w:lvl w:ilvl="7" w:tplc="04090003" w:tentative="1">
+      <w:start w:val="1"/>
+      <w:numFmt w:val="bullet"/>
+      <w:lvlText w:val="o"/>
+      <w:lvlJc w:val="left"/>
+      <w:pPr>
+        <w:ind w:left="5760" w:hanging="360"/>
+      </w:pPr>
+      <w:rPr>
+        <w:rFonts w:ascii="Courier New" w:hAnsi="Courier New" w:cs="Courier New" w:hint="default"/>
+      </w:rPr>
+    </w:lvl>
+    <w:lvl w:ilvl="8" w:tplc="04090005" w:tentative="1">
+      <w:start w:val="1"/>
+      <w:numFmt w:val="bullet"/>
+      <w:lvlText w:val=""/>
+      <w:lvlJc w:val="left"/>
+      <w:pPr>
+        <w:ind w:left="6480" w:hanging="360"/>
+      </w:pPr>
+      <w:rPr>
+        <w:rFonts w:ascii="Wingdings" w:hAnsi="Wingdings" w:hint="default"/>
+      </w:rPr>
+    </w:lvl>
+  </w:abstractNum>
+  <w:abstractNum w:abstractNumId="22">
     <w:nsid w:val="46D50C7A"/>
     <w:multiLevelType w:val="hybridMultilevel"/>
     <w:tmpl w:val="B85A0E56"/>
@@ -3943,7 +4117,7 @@
       </w:pPr>
     </w:lvl>
   </w:abstractNum>
-  <w:abstractNum w:abstractNumId="22">
+  <w:abstractNum w:abstractNumId="23">
     <w:nsid w:val="4A4502F5"/>
     <w:multiLevelType w:val="hybridMultilevel"/>
     <w:tmpl w:val="5712BFFC"/>
@@ -4056,7 +4230,7 @@
       </w:rPr>
     </w:lvl>
   </w:abstractNum>
-  <w:abstractNum w:abstractNumId="23">
+  <w:abstractNum w:abstractNumId="24">
     <w:nsid w:val="52280C4C"/>
     <w:multiLevelType w:val="hybridMultilevel"/>
     <w:tmpl w:val="023C2DD6"/>
@@ -4169,7 +4343,7 @@
       </w:rPr>
     </w:lvl>
   </w:abstractNum>
-  <w:abstractNum w:abstractNumId="24">
+  <w:abstractNum w:abstractNumId="25">
     <w:nsid w:val="52AB422A"/>
     <w:multiLevelType w:val="hybridMultilevel"/>
     <w:tmpl w:val="12549694"/>
@@ -4282,7 +4456,7 @@
       </w:rPr>
     </w:lvl>
   </w:abstractNum>
-  <w:abstractNum w:abstractNumId="25">
+  <w:abstractNum w:abstractNumId="26">
     <w:nsid w:val="5615334A"/>
     <w:multiLevelType w:val="hybridMultilevel"/>
     <w:tmpl w:val="CB82E4A6"/>
@@ -4395,7 +4569,7 @@
       </w:rPr>
     </w:lvl>
   </w:abstractNum>
-  <w:abstractNum w:abstractNumId="26">
+  <w:abstractNum w:abstractNumId="27">
     <w:nsid w:val="5A4B4214"/>
     <w:multiLevelType w:val="hybridMultilevel"/>
     <w:tmpl w:val="7C9CDD1E"/>
@@ -4508,7 +4682,7 @@
       </w:rPr>
     </w:lvl>
   </w:abstractNum>
-  <w:abstractNum w:abstractNumId="27">
+  <w:abstractNum w:abstractNumId="28">
     <w:nsid w:val="60E20650"/>
     <w:multiLevelType w:val="hybridMultilevel"/>
     <w:tmpl w:val="CEBCA2A2"/>
@@ -4621,7 +4795,7 @@
       </w:rPr>
     </w:lvl>
   </w:abstractNum>
-  <w:abstractNum w:abstractNumId="28">
+  <w:abstractNum w:abstractNumId="29">
     <w:nsid w:val="60F44A18"/>
     <w:multiLevelType w:val="hybridMultilevel"/>
     <w:tmpl w:val="89BEB4D4"/>
@@ -4734,7 +4908,7 @@
       </w:rPr>
     </w:lvl>
   </w:abstractNum>
-  <w:abstractNum w:abstractNumId="29">
+  <w:abstractNum w:abstractNumId="30">
     <w:nsid w:val="669654E6"/>
     <w:multiLevelType w:val="hybridMultilevel"/>
     <w:tmpl w:val="89C616A2"/>
@@ -4847,7 +5021,7 @@
       </w:rPr>
     </w:lvl>
   </w:abstractNum>
-  <w:abstractNum w:abstractNumId="30">
+  <w:abstractNum w:abstractNumId="31">
     <w:nsid w:val="7D2E17E8"/>
     <w:multiLevelType w:val="hybridMultilevel"/>
     <w:tmpl w:val="8CAADB50"/>
@@ -4991,10 +5165,10 @@
     <w:abstractNumId w:val="0"/>
   </w:num>
   <w:num w:numId="11">
-    <w:abstractNumId w:val="29"/>
+    <w:abstractNumId w:val="30"/>
   </w:num>
   <w:num w:numId="12">
-    <w:abstractNumId w:val="26"/>
+    <w:abstractNumId w:val="27"/>
   </w:num>
   <w:num w:numId="13">
     <w:abstractNumId w:val="12"/>
@@ -5015,13 +5189,13 @@
     <w:abstractNumId w:val="10"/>
   </w:num>
   <w:num w:numId="19">
-    <w:abstractNumId w:val="30"/>
+    <w:abstractNumId w:val="31"/>
   </w:num>
   <w:num w:numId="20">
     <w:abstractNumId w:val="14"/>
   </w:num>
   <w:num w:numId="21">
-    <w:abstractNumId w:val="24"/>
+    <w:abstractNumId w:val="25"/>
   </w:num>
   <w:num w:numId="22">
     <w:abstractNumId w:val="17"/>
@@ -5030,28 +5204,31 @@
     <w:abstractNumId w:val="16"/>
   </w:num>
   <w:num w:numId="24">
-    <w:abstractNumId w:val="23"/>
+    <w:abstractNumId w:val="24"/>
   </w:num>
   <w:num w:numId="25">
-    <w:abstractNumId w:val="28"/>
+    <w:abstractNumId w:val="29"/>
   </w:num>
   <w:num w:numId="26">
     <w:abstractNumId w:val="15"/>
   </w:num>
   <w:num w:numId="27">
-    <w:abstractNumId w:val="21"/>
+    <w:abstractNumId w:val="22"/>
   </w:num>
   <w:num w:numId="28">
-    <w:abstractNumId w:val="27"/>
+    <w:abstractNumId w:val="28"/>
   </w:num>
   <w:num w:numId="29">
     <w:abstractNumId w:val="11"/>
   </w:num>
   <w:num w:numId="30">
-    <w:abstractNumId w:val="25"/>
+    <w:abstractNumId w:val="26"/>
   </w:num>
   <w:num w:numId="31">
-    <w:abstractNumId w:val="22"/>
+    <w:abstractNumId w:val="23"/>
+  </w:num>
+  <w:num w:numId="32">
+    <w:abstractNumId w:val="21"/>
   </w:num>
 </w:numbering>
 </file>

</xml_diff>